<commit_message>
Final Spring 2014 Commit
Misc Files
</commit_message>
<xml_diff>
--- a/Spring 2014/CEE1331/Exam3StudyGuide.docx
+++ b/Spring 2014/CEE1331/Exam3StudyGuide.docx
@@ -155,10 +155,19 @@
       <w:r>
         <w:rPr>
           <w:rFonts w:ascii="Segoe UI 8" w:hAnsi="Segoe UI 8" w:cs="Segoe UI 8"/>
-          <w:sz w:val="16"/>
-          <w:szCs w:val="16"/>
-        </w:rPr>
-        <w:t>Ice Crystal Bergeron Process - Occurs in the middle and high latitudes where there are cold clouds (that go above freezing).</w:t>
+          <w:b/>
+          <w:sz w:val="16"/>
+          <w:szCs w:val="16"/>
+        </w:rPr>
+        <w:t>Ice Crystal Bergeron Process</w:t>
+      </w:r>
+      <w:r>
+        <w:rPr>
+          <w:rFonts w:ascii="Segoe UI 8" w:hAnsi="Segoe UI 8" w:cs="Segoe UI 8"/>
+          <w:sz w:val="16"/>
+          <w:szCs w:val="16"/>
+        </w:rPr>
+        <w:t xml:space="preserve"> - Occurs in the middle and high latitudes where there are cold clouds (that go above freezing).</w:t>
       </w:r>
       <w:r>
         <w:rPr>
@@ -680,41 +689,41 @@
           <w:sz w:val="16"/>
           <w:szCs w:val="16"/>
         </w:rPr>
+        <w:t>Snow</w:t>
+      </w:r>
+      <w:r>
+        <w:rPr>
+          <w:rFonts w:ascii="Segoe UI 8" w:hAnsi="Segoe UI 8" w:cs="Segoe UI 8"/>
+          <w:sz w:val="16"/>
+          <w:szCs w:val="16"/>
+        </w:rPr>
+        <w:t xml:space="preserve"> - A light, fluffy covering of snow protects sensitive plants from damaging low temperatures, by preventing the ground from freezing. Good insulator and poor heat conductor.</w:t>
+      </w:r>
+      <w:r>
+        <w:rPr>
+          <w:rFonts w:ascii="Segoe UI 8" w:hAnsi="Segoe UI 8" w:cs="Segoe UI 8"/>
+          <w:sz w:val="16"/>
+          <w:szCs w:val="16"/>
+        </w:rPr>
+        <w:t xml:space="preserve"> 10” = 1”</w:t>
+      </w:r>
+    </w:p>
+    <w:p>
+      <w:pPr>
+        <w:rPr>
+          <w:rFonts w:ascii="Segoe UI 8" w:hAnsi="Segoe UI 8" w:cs="Segoe UI 8"/>
+          <w:sz w:val="16"/>
+          <w:szCs w:val="16"/>
+        </w:rPr>
+      </w:pPr>
+      <w:r>
+        <w:rPr>
+          <w:rFonts w:ascii="Segoe UI 8" w:hAnsi="Segoe UI 8" w:cs="Segoe UI 8"/>
+          <w:b/>
+          <w:sz w:val="16"/>
+          <w:szCs w:val="16"/>
+        </w:rPr>
         <w:lastRenderedPageBreak/>
-        <w:t>Snow</w:t>
-      </w:r>
-      <w:r>
-        <w:rPr>
-          <w:rFonts w:ascii="Segoe UI 8" w:hAnsi="Segoe UI 8" w:cs="Segoe UI 8"/>
-          <w:sz w:val="16"/>
-          <w:szCs w:val="16"/>
-        </w:rPr>
-        <w:t xml:space="preserve"> - A light, fluffy covering of snow protects sensitive plants from damaging low temperatures, by preventing the ground from freezing. Good insulator and poor heat conductor.</w:t>
-      </w:r>
-      <w:r>
-        <w:rPr>
-          <w:rFonts w:ascii="Segoe UI 8" w:hAnsi="Segoe UI 8" w:cs="Segoe UI 8"/>
-          <w:sz w:val="16"/>
-          <w:szCs w:val="16"/>
-        </w:rPr>
-        <w:t xml:space="preserve"> 10” = 1”</w:t>
-      </w:r>
-    </w:p>
-    <w:p>
-      <w:pPr>
-        <w:rPr>
-          <w:rFonts w:ascii="Segoe UI 8" w:hAnsi="Segoe UI 8" w:cs="Segoe UI 8"/>
-          <w:sz w:val="16"/>
-          <w:szCs w:val="16"/>
-        </w:rPr>
-      </w:pPr>
-      <w:r>
-        <w:rPr>
-          <w:rFonts w:ascii="Segoe UI 8" w:hAnsi="Segoe UI 8" w:cs="Segoe UI 8"/>
-          <w:b/>
-          <w:sz w:val="16"/>
-          <w:szCs w:val="16"/>
-        </w:rPr>
         <w:t>Sleet</w:t>
       </w:r>
       <w:r>
@@ -1074,6 +1083,478 @@
           <w:szCs w:val="16"/>
         </w:rPr>
         <w:t>. .0035 (mph^2) or 13.02 (x)  surface area</w:t>
+      </w:r>
+    </w:p>
+    <w:p>
+      <w:pPr>
+        <w:rPr>
+          <w:rFonts w:ascii="Segoe UI 8" w:hAnsi="Segoe UI 8" w:cs="Segoe UI 8"/>
+          <w:sz w:val="16"/>
+          <w:szCs w:val="16"/>
+        </w:rPr>
+      </w:pPr>
+      <w:r>
+        <w:rPr>
+          <w:rFonts w:ascii="Segoe UI 8" w:hAnsi="Segoe UI 8" w:cs="Segoe UI 8"/>
+          <w:b/>
+          <w:sz w:val="16"/>
+          <w:szCs w:val="16"/>
+        </w:rPr>
+        <w:t>Barometer</w:t>
+      </w:r>
+      <w:r>
+        <w:rPr>
+          <w:rFonts w:ascii="Segoe UI 8" w:hAnsi="Segoe UI 8" w:cs="Segoe UI 8"/>
+          <w:sz w:val="16"/>
+          <w:szCs w:val="16"/>
+        </w:rPr>
+        <w:t xml:space="preserve"> - Instrument that detects and measures pressure changes.</w:t>
+      </w:r>
+    </w:p>
+    <w:p>
+      <w:pPr>
+        <w:rPr>
+          <w:rFonts w:ascii="Segoe UI 8" w:hAnsi="Segoe UI 8" w:cs="Segoe UI 8"/>
+          <w:sz w:val="16"/>
+          <w:szCs w:val="16"/>
+        </w:rPr>
+      </w:pPr>
+      <w:r>
+        <w:rPr>
+          <w:rFonts w:ascii="Segoe UI 8" w:hAnsi="Segoe UI 8" w:cs="Segoe UI 8"/>
+          <w:b/>
+          <w:sz w:val="16"/>
+          <w:szCs w:val="16"/>
+        </w:rPr>
+        <w:t>Mercury Barometer</w:t>
+      </w:r>
+      <w:r>
+        <w:rPr>
+          <w:rFonts w:ascii="Segoe UI 8" w:hAnsi="Segoe UI 8" w:cs="Segoe UI 8"/>
+          <w:sz w:val="16"/>
+          <w:szCs w:val="16"/>
+        </w:rPr>
+        <w:t xml:space="preserve"> - Column filled with mercury that rises to balance the weight of air above a dish filled with mercury.</w:t>
+      </w:r>
+      <w:r>
+        <w:rPr>
+          <w:rFonts w:ascii="Segoe UI 8" w:hAnsi="Segoe UI 8" w:cs="Segoe UI 8"/>
+          <w:sz w:val="16"/>
+          <w:szCs w:val="16"/>
+        </w:rPr>
+        <w:t xml:space="preserve"> Torricelli</w:t>
+      </w:r>
+    </w:p>
+    <w:p>
+      <w:pPr>
+        <w:rPr>
+          <w:rFonts w:ascii="Segoe UI 8" w:hAnsi="Segoe UI 8" w:cs="Segoe UI 8"/>
+          <w:sz w:val="16"/>
+          <w:szCs w:val="16"/>
+        </w:rPr>
+      </w:pPr>
+      <w:r>
+        <w:rPr>
+          <w:rFonts w:ascii="Segoe UI 8" w:hAnsi="Segoe UI 8" w:cs="Segoe UI 8"/>
+          <w:b/>
+          <w:sz w:val="16"/>
+          <w:szCs w:val="16"/>
+        </w:rPr>
+        <w:t>Aneroid Barometer</w:t>
+      </w:r>
+      <w:r>
+        <w:rPr>
+          <w:rFonts w:ascii="Segoe UI 8" w:hAnsi="Segoe UI 8" w:cs="Segoe UI 8"/>
+          <w:sz w:val="16"/>
+          <w:szCs w:val="16"/>
+        </w:rPr>
+        <w:t xml:space="preserve"> - Uses no fluid. The cell expands or contracts with pressure changes.</w:t>
+      </w:r>
+    </w:p>
+    <w:p>
+      <w:pPr>
+        <w:rPr>
+          <w:rFonts w:ascii="Segoe UI 8" w:hAnsi="Segoe UI 8" w:cs="Segoe UI 8"/>
+          <w:sz w:val="16"/>
+          <w:szCs w:val="16"/>
+        </w:rPr>
+      </w:pPr>
+      <w:r>
+        <w:rPr>
+          <w:rFonts w:ascii="Segoe UI 8" w:hAnsi="Segoe UI 8" w:cs="Segoe UI 8"/>
+          <w:sz w:val="16"/>
+          <w:szCs w:val="16"/>
+        </w:rPr>
+        <w:t>Isobars - Lines connecting points of equal pressure on a map/chart.</w:t>
+      </w:r>
+    </w:p>
+    <w:p>
+      <w:pPr>
+        <w:rPr>
+          <w:rFonts w:ascii="Segoe UI 8" w:hAnsi="Segoe UI 8" w:cs="Segoe UI 8"/>
+          <w:sz w:val="16"/>
+          <w:szCs w:val="16"/>
+        </w:rPr>
+      </w:pPr>
+      <w:r>
+        <w:rPr>
+          <w:rFonts w:ascii="Segoe UI 8" w:hAnsi="Segoe UI 8" w:cs="Segoe UI 8"/>
+          <w:b/>
+          <w:sz w:val="16"/>
+          <w:szCs w:val="16"/>
+        </w:rPr>
+        <w:t>Sea-Level Pressure Chart</w:t>
+      </w:r>
+      <w:r>
+        <w:rPr>
+          <w:rFonts w:ascii="Segoe UI 8" w:hAnsi="Segoe UI 8" w:cs="Segoe UI 8"/>
+          <w:sz w:val="16"/>
+          <w:szCs w:val="16"/>
+        </w:rPr>
+        <w:t xml:space="preserve"> - A map with pressure reported at a constant elevation (sea-level) with isobars drawn between changing pressures. All of the pressure readings are adjusted to the same elevation.</w:t>
+      </w:r>
+    </w:p>
+    <w:p>
+      <w:pPr>
+        <w:rPr>
+          <w:rFonts w:ascii="Segoe UI 8" w:hAnsi="Segoe UI 8" w:cs="Segoe UI 8"/>
+          <w:sz w:val="16"/>
+          <w:szCs w:val="16"/>
+        </w:rPr>
+      </w:pPr>
+      <w:r>
+        <w:rPr>
+          <w:rFonts w:ascii="Segoe UI 8" w:hAnsi="Segoe UI 8" w:cs="Segoe UI 8"/>
+          <w:b/>
+          <w:sz w:val="16"/>
+          <w:szCs w:val="16"/>
+        </w:rPr>
+        <w:t>Anticyclone</w:t>
+      </w:r>
+      <w:r>
+        <w:rPr>
+          <w:rFonts w:ascii="Segoe UI 8" w:hAnsi="Segoe UI 8" w:cs="Segoe UI 8"/>
+          <w:sz w:val="16"/>
+          <w:szCs w:val="16"/>
+        </w:rPr>
+        <w:t xml:space="preserve"> – H on a map. In the U.S., cyclones can be called mid-latitude cyclonic storms</w:t>
+      </w:r>
+    </w:p>
+    <w:p>
+      <w:pPr>
+        <w:rPr>
+          <w:rFonts w:ascii="Segoe UI 8" w:hAnsi="Segoe UI 8" w:cs="Segoe UI 8"/>
+          <w:sz w:val="16"/>
+          <w:szCs w:val="16"/>
+        </w:rPr>
+      </w:pPr>
+      <w:r>
+        <w:rPr>
+          <w:rFonts w:ascii="Segoe UI 8" w:hAnsi="Segoe UI 8" w:cs="Segoe UI 8"/>
+          <w:b/>
+          <w:sz w:val="16"/>
+          <w:szCs w:val="16"/>
+        </w:rPr>
+        <w:t>Northern Hemisphere</w:t>
+      </w:r>
+      <w:r>
+        <w:rPr>
+          <w:rFonts w:ascii="Segoe UI 8" w:hAnsi="Segoe UI 8" w:cs="Segoe UI 8"/>
+          <w:sz w:val="16"/>
+          <w:szCs w:val="16"/>
+        </w:rPr>
+        <w:t xml:space="preserve"> - Winds blow clockwise and outward from the center of the highs and counterclockwise and inward towards the center of the lows.</w:t>
+      </w:r>
+    </w:p>
+    <w:p>
+      <w:pPr>
+        <w:rPr>
+          <w:rFonts w:ascii="Segoe UI 8" w:hAnsi="Segoe UI 8" w:cs="Segoe UI 8"/>
+          <w:sz w:val="16"/>
+          <w:szCs w:val="16"/>
+        </w:rPr>
+      </w:pPr>
+      <w:r>
+        <w:rPr>
+          <w:rFonts w:ascii="Segoe UI 8" w:hAnsi="Segoe UI 8" w:cs="Segoe UI 8"/>
+          <w:b/>
+          <w:sz w:val="16"/>
+          <w:szCs w:val="16"/>
+        </w:rPr>
+        <w:t>Southern Hemisphere</w:t>
+      </w:r>
+      <w:r>
+        <w:rPr>
+          <w:rFonts w:ascii="Segoe UI 8" w:hAnsi="Segoe UI 8" w:cs="Segoe UI 8"/>
+          <w:sz w:val="16"/>
+          <w:szCs w:val="16"/>
+        </w:rPr>
+        <w:t xml:space="preserve"> - Windows blow counterclockwise and outward from the center of highs, and clockwise and inward from the center of lows.</w:t>
+      </w:r>
+    </w:p>
+    <w:p>
+      <w:pPr>
+        <w:rPr>
+          <w:rFonts w:ascii="Segoe UI 8" w:hAnsi="Segoe UI 8" w:cs="Segoe UI 8"/>
+          <w:sz w:val="16"/>
+          <w:szCs w:val="16"/>
+        </w:rPr>
+      </w:pPr>
+      <w:r>
+        <w:rPr>
+          <w:rFonts w:ascii="Segoe UI 8" w:hAnsi="Segoe UI 8" w:cs="Segoe UI 8"/>
+          <w:b/>
+          <w:sz w:val="16"/>
+          <w:szCs w:val="16"/>
+        </w:rPr>
+        <w:t>Upper Level Isobaric Charts</w:t>
+      </w:r>
+      <w:r>
+        <w:rPr>
+          <w:rFonts w:ascii="Segoe UI 8" w:hAnsi="Segoe UI 8" w:cs="Segoe UI 8"/>
+          <w:sz w:val="16"/>
+          <w:szCs w:val="16"/>
+        </w:rPr>
+        <w:t xml:space="preserve"> - Shows a constant pressure surface (i.e. 500mb) at varying heights. Troughs represent lows and ridges represent highs.</w:t>
+      </w:r>
+    </w:p>
+    <w:p>
+      <w:pPr>
+        <w:rPr>
+          <w:rFonts w:ascii="Segoe UI 8" w:hAnsi="Segoe UI 8" w:cs="Segoe UI 8"/>
+          <w:sz w:val="16"/>
+          <w:szCs w:val="16"/>
+        </w:rPr>
+      </w:pPr>
+      <w:r>
+        <w:rPr>
+          <w:rFonts w:ascii="Segoe UI 8" w:hAnsi="Segoe UI 8" w:cs="Segoe UI 8"/>
+          <w:b/>
+          <w:sz w:val="16"/>
+          <w:szCs w:val="16"/>
+        </w:rPr>
+        <w:t>Surface Map vs. Upper Level Map</w:t>
+      </w:r>
+      <w:r>
+        <w:rPr>
+          <w:rFonts w:ascii="Segoe UI 8" w:hAnsi="Segoe UI 8" w:cs="Segoe UI 8"/>
+          <w:sz w:val="16"/>
+          <w:szCs w:val="16"/>
+        </w:rPr>
+        <w:t xml:space="preserve"> - A surface weather map has a constant height (sea level) and varying pressures. An upper level, or isobaric, map has a constant pressure, with varying heights.</w:t>
+      </w:r>
+    </w:p>
+    <w:p>
+      <w:pPr>
+        <w:rPr>
+          <w:rFonts w:ascii="Segoe UI 8" w:hAnsi="Segoe UI 8" w:cs="Segoe UI 8"/>
+          <w:sz w:val="16"/>
+          <w:szCs w:val="16"/>
+        </w:rPr>
+      </w:pPr>
+      <w:r>
+        <w:rPr>
+          <w:rFonts w:ascii="Segoe UI 8" w:hAnsi="Segoe UI 8" w:cs="Segoe UI 8"/>
+          <w:b/>
+          <w:sz w:val="16"/>
+          <w:szCs w:val="16"/>
+        </w:rPr>
+        <w:lastRenderedPageBreak/>
+        <w:t>Pressure Gradient</w:t>
+      </w:r>
+      <w:r>
+        <w:rPr>
+          <w:rFonts w:ascii="Segoe UI 8" w:hAnsi="Segoe UI 8" w:cs="Segoe UI 8"/>
+          <w:sz w:val="16"/>
+          <w:szCs w:val="16"/>
+        </w:rPr>
+        <w:t xml:space="preserve"> - Difference In Pressure / Distance</w:t>
+      </w:r>
+    </w:p>
+    <w:p>
+      <w:pPr>
+        <w:rPr>
+          <w:rFonts w:ascii="Segoe UI 8" w:hAnsi="Segoe UI 8" w:cs="Segoe UI 8"/>
+          <w:sz w:val="16"/>
+          <w:szCs w:val="16"/>
+        </w:rPr>
+      </w:pPr>
+      <w:proofErr w:type="spellStart"/>
+      <w:r>
+        <w:rPr>
+          <w:rFonts w:ascii="Segoe UI 8" w:hAnsi="Segoe UI 8" w:cs="Segoe UI 8"/>
+          <w:b/>
+          <w:sz w:val="16"/>
+          <w:szCs w:val="16"/>
+        </w:rPr>
+        <w:t>Corilois</w:t>
+      </w:r>
+      <w:proofErr w:type="spellEnd"/>
+      <w:r>
+        <w:rPr>
+          <w:rFonts w:ascii="Segoe UI 8" w:hAnsi="Segoe UI 8" w:cs="Segoe UI 8"/>
+          <w:b/>
+          <w:sz w:val="16"/>
+          <w:szCs w:val="16"/>
+        </w:rPr>
+        <w:t xml:space="preserve"> Force</w:t>
+      </w:r>
+      <w:r>
+        <w:rPr>
+          <w:rFonts w:ascii="Segoe UI 8" w:hAnsi="Segoe UI 8" w:cs="Segoe UI 8"/>
+          <w:sz w:val="16"/>
+          <w:szCs w:val="16"/>
+        </w:rPr>
+        <w:t xml:space="preserve"> - The </w:t>
+      </w:r>
+      <w:proofErr w:type="spellStart"/>
+      <w:r>
+        <w:rPr>
+          <w:rFonts w:ascii="Segoe UI 8" w:hAnsi="Segoe UI 8" w:cs="Segoe UI 8"/>
+          <w:sz w:val="16"/>
+          <w:szCs w:val="16"/>
+        </w:rPr>
+        <w:t>Coriolis</w:t>
+      </w:r>
+      <w:proofErr w:type="spellEnd"/>
+      <w:r>
+        <w:rPr>
+          <w:rFonts w:ascii="Segoe UI 8" w:hAnsi="Segoe UI 8" w:cs="Segoe UI 8"/>
+          <w:sz w:val="16"/>
+          <w:szCs w:val="16"/>
+        </w:rPr>
+        <w:t xml:space="preserve"> Force causes the wind to deflect due to the earth’s rotation. Reaches a maximum at the poles and is zero at the equator. </w:t>
+      </w:r>
+      <w:proofErr w:type="gramStart"/>
+      <w:r>
+        <w:rPr>
+          <w:rFonts w:ascii="Segoe UI 8" w:hAnsi="Segoe UI 8" w:cs="Segoe UI 8"/>
+          <w:sz w:val="16"/>
+          <w:szCs w:val="16"/>
+        </w:rPr>
+        <w:t>The stronger the wind and the higher the latitude, the greater the deflection.</w:t>
+      </w:r>
+      <w:proofErr w:type="gramEnd"/>
+      <w:r>
+        <w:rPr>
+          <w:rFonts w:ascii="Segoe UI 8" w:hAnsi="Segoe UI 8" w:cs="Segoe UI 8"/>
+          <w:sz w:val="16"/>
+          <w:szCs w:val="16"/>
+        </w:rPr>
+        <w:t xml:space="preserve"> Only influences wind direction and NOT wind speed.</w:t>
+      </w:r>
+    </w:p>
+    <w:p>
+      <w:pPr>
+        <w:rPr>
+          <w:rFonts w:ascii="Segoe UI 8" w:hAnsi="Segoe UI 8" w:cs="Segoe UI 8"/>
+          <w:sz w:val="16"/>
+          <w:szCs w:val="16"/>
+        </w:rPr>
+      </w:pPr>
+      <w:r>
+        <w:rPr>
+          <w:rFonts w:ascii="Segoe UI 8" w:hAnsi="Segoe UI 8" w:cs="Segoe UI 8"/>
+          <w:b/>
+          <w:sz w:val="16"/>
+          <w:szCs w:val="16"/>
+        </w:rPr>
+        <w:t>Centripetal Force</w:t>
+      </w:r>
+      <w:r>
+        <w:rPr>
+          <w:rFonts w:ascii="Segoe UI 8" w:hAnsi="Segoe UI 8" w:cs="Segoe UI 8"/>
+          <w:sz w:val="16"/>
+          <w:szCs w:val="16"/>
+        </w:rPr>
+        <w:t xml:space="preserve"> - An inward directed force that keeps winds moving in a circular path. Centripetal force is only important when wind is strong and blows in a tight curve (small radius) as in tornadoes and hurricanes</w:t>
+      </w:r>
+    </w:p>
+    <w:p>
+      <w:pPr>
+        <w:rPr>
+          <w:rFonts w:ascii="Segoe UI 8" w:hAnsi="Segoe UI 8" w:cs="Segoe UI 8"/>
+          <w:sz w:val="16"/>
+          <w:szCs w:val="16"/>
+        </w:rPr>
+      </w:pPr>
+    </w:p>
+    <w:p>
+      <w:pPr>
+        <w:jc w:val="center"/>
+        <w:rPr>
+          <w:rFonts w:asciiTheme="majorHAnsi" w:hAnsiTheme="majorHAnsi" w:cs="Segoe UI 8"/>
+          <w:color w:val="FFFFFF" w:themeColor="background1"/>
+          <w:sz w:val="16"/>
+          <w:szCs w:val="16"/>
+        </w:rPr>
+      </w:pPr>
+      <w:r>
+        <w:rPr>
+          <w:rFonts w:asciiTheme="majorHAnsi" w:hAnsiTheme="majorHAnsi" w:cs="Segoe UI 8"/>
+          <w:color w:val="FFFFFF" w:themeColor="background1"/>
+          <w:sz w:val="16"/>
+          <w:szCs w:val="16"/>
+          <w:highlight w:val="black"/>
+        </w:rPr>
+        <w:t>Chapter 9 – Wind: Small Scale and Local Systems</w:t>
+      </w:r>
+    </w:p>
+    <w:p>
+      <w:pPr>
+        <w:jc w:val="center"/>
+        <w:rPr>
+          <w:rFonts w:asciiTheme="majorHAnsi" w:hAnsiTheme="majorHAnsi" w:cs="Segoe UI 8"/>
+          <w:color w:val="FFFFFF" w:themeColor="background1"/>
+          <w:sz w:val="16"/>
+          <w:szCs w:val="16"/>
+        </w:rPr>
+      </w:pPr>
+    </w:p>
+    <w:p>
+      <w:pPr>
+        <w:rPr>
+          <w:rFonts w:ascii="Segoe UI 8" w:hAnsi="Segoe UI 8" w:cs="Segoe UI 8"/>
+          <w:sz w:val="16"/>
+          <w:szCs w:val="16"/>
+        </w:rPr>
+      </w:pPr>
+      <w:proofErr w:type="spellStart"/>
+      <w:proofErr w:type="gramStart"/>
+      <w:r>
+        <w:rPr>
+          <w:rFonts w:ascii="Segoe UI 8" w:hAnsi="Segoe UI 8" w:cs="Segoe UI 8"/>
+          <w:b/>
+          <w:sz w:val="16"/>
+          <w:szCs w:val="16"/>
+        </w:rPr>
+        <w:t>Microscale</w:t>
+      </w:r>
+      <w:proofErr w:type="spellEnd"/>
+      <w:r>
+        <w:rPr>
+          <w:rFonts w:ascii="Segoe UI 8" w:hAnsi="Segoe UI 8" w:cs="Segoe UI 8"/>
+          <w:sz w:val="16"/>
+          <w:szCs w:val="16"/>
+        </w:rPr>
+        <w:t xml:space="preserve"> - Smallest scale of motion.</w:t>
+      </w:r>
+      <w:proofErr w:type="gramEnd"/>
+      <w:r>
+        <w:rPr>
+          <w:rFonts w:ascii="Segoe UI 8" w:hAnsi="Segoe UI 8" w:cs="Segoe UI 8"/>
+          <w:sz w:val="16"/>
+          <w:szCs w:val="16"/>
+        </w:rPr>
+        <w:t xml:space="preserve"> Eddies</w:t>
+      </w:r>
+      <w:r>
+        <w:rPr>
+          <w:rFonts w:ascii="Segoe UI 8" w:hAnsi="Segoe UI 8" w:cs="Segoe UI 8"/>
+          <w:sz w:val="16"/>
+          <w:szCs w:val="16"/>
+        </w:rPr>
+        <w:t xml:space="preserve"> - rotors</w:t>
       </w:r>
       <w:bookmarkStart w:id="0" w:name="_GoBack"/>
       <w:bookmarkEnd w:id="0"/>
@@ -1086,300 +1567,6 @@
           <w:szCs w:val="16"/>
         </w:rPr>
       </w:pPr>
-      <w:r>
-        <w:rPr>
-          <w:rFonts w:ascii="Segoe UI 8" w:hAnsi="Segoe UI 8" w:cs="Segoe UI 8"/>
-          <w:b/>
-          <w:sz w:val="16"/>
-          <w:szCs w:val="16"/>
-        </w:rPr>
-        <w:t>Barometer</w:t>
-      </w:r>
-      <w:r>
-        <w:rPr>
-          <w:rFonts w:ascii="Segoe UI 8" w:hAnsi="Segoe UI 8" w:cs="Segoe UI 8"/>
-          <w:sz w:val="16"/>
-          <w:szCs w:val="16"/>
-        </w:rPr>
-        <w:t xml:space="preserve"> - Instrument that detects and measures pressure changes.</w:t>
-      </w:r>
-    </w:p>
-    <w:p>
-      <w:pPr>
-        <w:rPr>
-          <w:rFonts w:ascii="Segoe UI 8" w:hAnsi="Segoe UI 8" w:cs="Segoe UI 8"/>
-          <w:sz w:val="16"/>
-          <w:szCs w:val="16"/>
-        </w:rPr>
-      </w:pPr>
-      <w:r>
-        <w:rPr>
-          <w:rFonts w:ascii="Segoe UI 8" w:hAnsi="Segoe UI 8" w:cs="Segoe UI 8"/>
-          <w:b/>
-          <w:sz w:val="16"/>
-          <w:szCs w:val="16"/>
-        </w:rPr>
-        <w:t>Mercury Barometer</w:t>
-      </w:r>
-      <w:r>
-        <w:rPr>
-          <w:rFonts w:ascii="Segoe UI 8" w:hAnsi="Segoe UI 8" w:cs="Segoe UI 8"/>
-          <w:sz w:val="16"/>
-          <w:szCs w:val="16"/>
-        </w:rPr>
-        <w:t xml:space="preserve"> - Column filled with mercury that rises to balance the weight of air above a dish filled with mercury.</w:t>
-      </w:r>
-      <w:r>
-        <w:rPr>
-          <w:rFonts w:ascii="Segoe UI 8" w:hAnsi="Segoe UI 8" w:cs="Segoe UI 8"/>
-          <w:sz w:val="16"/>
-          <w:szCs w:val="16"/>
-        </w:rPr>
-        <w:t xml:space="preserve"> Torricelli</w:t>
-      </w:r>
-    </w:p>
-    <w:p>
-      <w:pPr>
-        <w:rPr>
-          <w:rFonts w:ascii="Segoe UI 8" w:hAnsi="Segoe UI 8" w:cs="Segoe UI 8"/>
-          <w:sz w:val="16"/>
-          <w:szCs w:val="16"/>
-        </w:rPr>
-      </w:pPr>
-      <w:r>
-        <w:rPr>
-          <w:rFonts w:ascii="Segoe UI 8" w:hAnsi="Segoe UI 8" w:cs="Segoe UI 8"/>
-          <w:b/>
-          <w:sz w:val="16"/>
-          <w:szCs w:val="16"/>
-        </w:rPr>
-        <w:t>Aneroid Barometer</w:t>
-      </w:r>
-      <w:r>
-        <w:rPr>
-          <w:rFonts w:ascii="Segoe UI 8" w:hAnsi="Segoe UI 8" w:cs="Segoe UI 8"/>
-          <w:sz w:val="16"/>
-          <w:szCs w:val="16"/>
-        </w:rPr>
-        <w:t xml:space="preserve"> - Uses no fluid. The cell expands or contracts with pressure changes.</w:t>
-      </w:r>
-    </w:p>
-    <w:p>
-      <w:pPr>
-        <w:rPr>
-          <w:rFonts w:ascii="Segoe UI 8" w:hAnsi="Segoe UI 8" w:cs="Segoe UI 8"/>
-          <w:sz w:val="16"/>
-          <w:szCs w:val="16"/>
-        </w:rPr>
-      </w:pPr>
-      <w:r>
-        <w:rPr>
-          <w:rFonts w:ascii="Segoe UI 8" w:hAnsi="Segoe UI 8" w:cs="Segoe UI 8"/>
-          <w:sz w:val="16"/>
-          <w:szCs w:val="16"/>
-        </w:rPr>
-        <w:t>Isobars - Lines connecting points of equal pressure on a map/chart.</w:t>
-      </w:r>
-    </w:p>
-    <w:p>
-      <w:pPr>
-        <w:rPr>
-          <w:rFonts w:ascii="Segoe UI 8" w:hAnsi="Segoe UI 8" w:cs="Segoe UI 8"/>
-          <w:sz w:val="16"/>
-          <w:szCs w:val="16"/>
-        </w:rPr>
-      </w:pPr>
-      <w:r>
-        <w:rPr>
-          <w:rFonts w:ascii="Segoe UI 8" w:hAnsi="Segoe UI 8" w:cs="Segoe UI 8"/>
-          <w:b/>
-          <w:sz w:val="16"/>
-          <w:szCs w:val="16"/>
-        </w:rPr>
-        <w:t>Sea-Level Pressure Chart</w:t>
-      </w:r>
-      <w:r>
-        <w:rPr>
-          <w:rFonts w:ascii="Segoe UI 8" w:hAnsi="Segoe UI 8" w:cs="Segoe UI 8"/>
-          <w:sz w:val="16"/>
-          <w:szCs w:val="16"/>
-        </w:rPr>
-        <w:t xml:space="preserve"> - A map with pressure reported at a constant elevation (sea-level) with isobars drawn between changing pressures. All of the pressure readings are adjusted to the same elevation.</w:t>
-      </w:r>
-    </w:p>
-    <w:p>
-      <w:pPr>
-        <w:rPr>
-          <w:rFonts w:ascii="Segoe UI 8" w:hAnsi="Segoe UI 8" w:cs="Segoe UI 8"/>
-          <w:sz w:val="16"/>
-          <w:szCs w:val="16"/>
-        </w:rPr>
-      </w:pPr>
-      <w:r>
-        <w:rPr>
-          <w:rFonts w:ascii="Segoe UI 8" w:hAnsi="Segoe UI 8" w:cs="Segoe UI 8"/>
-          <w:b/>
-          <w:sz w:val="16"/>
-          <w:szCs w:val="16"/>
-        </w:rPr>
-        <w:t>Anticyclone</w:t>
-      </w:r>
-      <w:r>
-        <w:rPr>
-          <w:rFonts w:ascii="Segoe UI 8" w:hAnsi="Segoe UI 8" w:cs="Segoe UI 8"/>
-          <w:sz w:val="16"/>
-          <w:szCs w:val="16"/>
-        </w:rPr>
-        <w:t xml:space="preserve"> – H on a map. In the U.S., cyclones can be called mid-latitude cyclonic storms</w:t>
-      </w:r>
-    </w:p>
-    <w:p>
-      <w:pPr>
-        <w:rPr>
-          <w:rFonts w:ascii="Segoe UI 8" w:hAnsi="Segoe UI 8" w:cs="Segoe UI 8"/>
-          <w:sz w:val="16"/>
-          <w:szCs w:val="16"/>
-        </w:rPr>
-      </w:pPr>
-      <w:r>
-        <w:rPr>
-          <w:rFonts w:ascii="Segoe UI 8" w:hAnsi="Segoe UI 8" w:cs="Segoe UI 8"/>
-          <w:b/>
-          <w:sz w:val="16"/>
-          <w:szCs w:val="16"/>
-        </w:rPr>
-        <w:t>Northern Hemisphere</w:t>
-      </w:r>
-      <w:r>
-        <w:rPr>
-          <w:rFonts w:ascii="Segoe UI 8" w:hAnsi="Segoe UI 8" w:cs="Segoe UI 8"/>
-          <w:sz w:val="16"/>
-          <w:szCs w:val="16"/>
-        </w:rPr>
-        <w:t xml:space="preserve"> - Winds blow clockwise and outward from the center of the highs and counterclockwise and inward towards the center of the lows.</w:t>
-      </w:r>
-    </w:p>
-    <w:p>
-      <w:pPr>
-        <w:rPr>
-          <w:rFonts w:ascii="Segoe UI 8" w:hAnsi="Segoe UI 8" w:cs="Segoe UI 8"/>
-          <w:sz w:val="16"/>
-          <w:szCs w:val="16"/>
-        </w:rPr>
-      </w:pPr>
-      <w:r>
-        <w:rPr>
-          <w:rFonts w:ascii="Segoe UI 8" w:hAnsi="Segoe UI 8" w:cs="Segoe UI 8"/>
-          <w:b/>
-          <w:sz w:val="16"/>
-          <w:szCs w:val="16"/>
-        </w:rPr>
-        <w:t>Southern Hemisphere</w:t>
-      </w:r>
-      <w:r>
-        <w:rPr>
-          <w:rFonts w:ascii="Segoe UI 8" w:hAnsi="Segoe UI 8" w:cs="Segoe UI 8"/>
-          <w:sz w:val="16"/>
-          <w:szCs w:val="16"/>
-        </w:rPr>
-        <w:t xml:space="preserve"> - Windows blow counterclockwise and outward from the center of highs, and clockwise and inward from the center of lows.</w:t>
-      </w:r>
-    </w:p>
-    <w:p>
-      <w:pPr>
-        <w:rPr>
-          <w:rFonts w:ascii="Segoe UI 8" w:hAnsi="Segoe UI 8" w:cs="Segoe UI 8"/>
-          <w:sz w:val="16"/>
-          <w:szCs w:val="16"/>
-        </w:rPr>
-      </w:pPr>
-      <w:r>
-        <w:rPr>
-          <w:rFonts w:ascii="Segoe UI 8" w:hAnsi="Segoe UI 8" w:cs="Segoe UI 8"/>
-          <w:b/>
-          <w:sz w:val="16"/>
-          <w:szCs w:val="16"/>
-        </w:rPr>
-        <w:t>Upper Level Isobaric Charts</w:t>
-      </w:r>
-      <w:r>
-        <w:rPr>
-          <w:rFonts w:ascii="Segoe UI 8" w:hAnsi="Segoe UI 8" w:cs="Segoe UI 8"/>
-          <w:sz w:val="16"/>
-          <w:szCs w:val="16"/>
-        </w:rPr>
-        <w:t xml:space="preserve"> - Shows a constant pressure surface (i.e. 500mb) at varying heights. </w:t>
-      </w:r>
-      <w:r>
-        <w:rPr>
-          <w:rFonts w:ascii="Segoe UI 8" w:hAnsi="Segoe UI 8" w:cs="Segoe UI 8"/>
-          <w:sz w:val="16"/>
-          <w:szCs w:val="16"/>
-        </w:rPr>
-        <w:lastRenderedPageBreak/>
-        <w:t>Troughs represent lows and ridges represent highs.</w:t>
-      </w:r>
-    </w:p>
-    <w:p>
-      <w:pPr>
-        <w:rPr>
-          <w:rFonts w:ascii="Segoe UI 8" w:hAnsi="Segoe UI 8" w:cs="Segoe UI 8"/>
-          <w:sz w:val="16"/>
-          <w:szCs w:val="16"/>
-        </w:rPr>
-      </w:pPr>
-      <w:r>
-        <w:rPr>
-          <w:rFonts w:ascii="Segoe UI 8" w:hAnsi="Segoe UI 8" w:cs="Segoe UI 8"/>
-          <w:b/>
-          <w:sz w:val="16"/>
-          <w:szCs w:val="16"/>
-        </w:rPr>
-        <w:t>Surface Map vs. Upper Level Map</w:t>
-      </w:r>
-      <w:r>
-        <w:rPr>
-          <w:rFonts w:ascii="Segoe UI 8" w:hAnsi="Segoe UI 8" w:cs="Segoe UI 8"/>
-          <w:sz w:val="16"/>
-          <w:szCs w:val="16"/>
-        </w:rPr>
-        <w:t xml:space="preserve"> - A surface weather map has a constant height (sea level) and varying pressures. An upper level, or isobaric, map has a constant pressure, with varying heights.</w:t>
-      </w:r>
-    </w:p>
-    <w:p>
-      <w:pPr>
-        <w:rPr>
-          <w:rFonts w:ascii="Segoe UI 8" w:hAnsi="Segoe UI 8" w:cs="Segoe UI 8"/>
-          <w:sz w:val="16"/>
-          <w:szCs w:val="16"/>
-        </w:rPr>
-      </w:pPr>
-      <w:r>
-        <w:rPr>
-          <w:rFonts w:ascii="Segoe UI 8" w:hAnsi="Segoe UI 8" w:cs="Segoe UI 8"/>
-          <w:b/>
-          <w:sz w:val="16"/>
-          <w:szCs w:val="16"/>
-        </w:rPr>
-        <w:t>Pressure Gradient</w:t>
-      </w:r>
-      <w:r>
-        <w:rPr>
-          <w:rFonts w:ascii="Segoe UI 8" w:hAnsi="Segoe UI 8" w:cs="Segoe UI 8"/>
-          <w:sz w:val="16"/>
-          <w:szCs w:val="16"/>
-        </w:rPr>
-        <w:t xml:space="preserve"> - Difference In Pressure / Distance</w:t>
-      </w:r>
-    </w:p>
-    <w:p>
-      <w:pPr>
-        <w:rPr>
-          <w:rFonts w:ascii="Segoe UI 8" w:hAnsi="Segoe UI 8" w:cs="Segoe UI 8"/>
-          <w:sz w:val="16"/>
-          <w:szCs w:val="16"/>
-        </w:rPr>
-      </w:pPr>
       <w:proofErr w:type="spellStart"/>
       <w:r>
         <w:rPr>
@@ -1388,202 +1575,24 @@
           <w:sz w:val="16"/>
           <w:szCs w:val="16"/>
         </w:rPr>
-        <w:t>Corilois</w:t>
+        <w:t>Mesoscale</w:t>
       </w:r>
       <w:proofErr w:type="spellEnd"/>
       <w:r>
         <w:rPr>
           <w:rFonts w:ascii="Segoe UI 8" w:hAnsi="Segoe UI 8" w:cs="Segoe UI 8"/>
-          <w:b/>
-          <w:sz w:val="16"/>
-          <w:szCs w:val="16"/>
-        </w:rPr>
-        <w:t xml:space="preserve"> Force</w:t>
-      </w:r>
-      <w:r>
-        <w:rPr>
-          <w:rFonts w:ascii="Segoe UI 8" w:hAnsi="Segoe UI 8" w:cs="Segoe UI 8"/>
-          <w:sz w:val="16"/>
-          <w:szCs w:val="16"/>
-        </w:rPr>
-        <w:t xml:space="preserve"> - The </w:t>
-      </w:r>
-      <w:proofErr w:type="spellStart"/>
-      <w:r>
-        <w:rPr>
-          <w:rFonts w:ascii="Segoe UI 8" w:hAnsi="Segoe UI 8" w:cs="Segoe UI 8"/>
-          <w:sz w:val="16"/>
-          <w:szCs w:val="16"/>
-        </w:rPr>
-        <w:t>Coriolis</w:t>
-      </w:r>
-      <w:proofErr w:type="spellEnd"/>
-      <w:r>
-        <w:rPr>
-          <w:rFonts w:ascii="Segoe UI 8" w:hAnsi="Segoe UI 8" w:cs="Segoe UI 8"/>
-          <w:sz w:val="16"/>
-          <w:szCs w:val="16"/>
-        </w:rPr>
-        <w:t xml:space="preserve"> Force causes the wind to deflect due to the earth’s rotation. Reaches a maximum at the poles and is zero at the equator. </w:t>
-      </w:r>
-      <w:proofErr w:type="gramStart"/>
-      <w:r>
-        <w:rPr>
-          <w:rFonts w:ascii="Segoe UI 8" w:hAnsi="Segoe UI 8" w:cs="Segoe UI 8"/>
-          <w:sz w:val="16"/>
-          <w:szCs w:val="16"/>
-        </w:rPr>
-        <w:t>The stronger the wind and the higher the latitude, the greater the deflection.</w:t>
-      </w:r>
-      <w:proofErr w:type="gramEnd"/>
-      <w:r>
-        <w:rPr>
-          <w:rFonts w:ascii="Segoe UI 8" w:hAnsi="Segoe UI 8" w:cs="Segoe UI 8"/>
-          <w:sz w:val="16"/>
-          <w:szCs w:val="16"/>
-        </w:rPr>
-        <w:t xml:space="preserve"> Only influences wind direction and NOT wind speed.</w:t>
-      </w:r>
-    </w:p>
-    <w:p>
-      <w:pPr>
-        <w:rPr>
-          <w:rFonts w:ascii="Segoe UI 8" w:hAnsi="Segoe UI 8" w:cs="Segoe UI 8"/>
-          <w:sz w:val="16"/>
-          <w:szCs w:val="16"/>
-        </w:rPr>
-      </w:pPr>
-      <w:r>
-        <w:rPr>
-          <w:rFonts w:ascii="Segoe UI 8" w:hAnsi="Segoe UI 8" w:cs="Segoe UI 8"/>
-          <w:b/>
-          <w:sz w:val="16"/>
-          <w:szCs w:val="16"/>
-        </w:rPr>
-        <w:t>Centripetal Force</w:t>
-      </w:r>
-      <w:r>
-        <w:rPr>
-          <w:rFonts w:ascii="Segoe UI 8" w:hAnsi="Segoe UI 8" w:cs="Segoe UI 8"/>
-          <w:sz w:val="16"/>
-          <w:szCs w:val="16"/>
-        </w:rPr>
-        <w:t xml:space="preserve"> - An inward directed force that keeps winds moving in a circular path. Centripetal force is only important when wind is strong and blows in a tight curve (small radius) as in tornadoes and hurricanes</w:t>
-      </w:r>
-    </w:p>
-    <w:p>
-      <w:pPr>
-        <w:rPr>
-          <w:rFonts w:ascii="Segoe UI 8" w:hAnsi="Segoe UI 8" w:cs="Segoe UI 8"/>
-          <w:sz w:val="16"/>
-          <w:szCs w:val="16"/>
-        </w:rPr>
-      </w:pPr>
-    </w:p>
-    <w:p>
-      <w:pPr>
-        <w:jc w:val="center"/>
-        <w:rPr>
-          <w:rFonts w:asciiTheme="majorHAnsi" w:hAnsiTheme="majorHAnsi" w:cs="Segoe UI 8"/>
-          <w:color w:val="FFFFFF" w:themeColor="background1"/>
-          <w:sz w:val="16"/>
-          <w:szCs w:val="16"/>
-        </w:rPr>
-      </w:pPr>
-      <w:r>
-        <w:rPr>
-          <w:rFonts w:asciiTheme="majorHAnsi" w:hAnsiTheme="majorHAnsi" w:cs="Segoe UI 8"/>
-          <w:color w:val="FFFFFF" w:themeColor="background1"/>
-          <w:sz w:val="16"/>
-          <w:szCs w:val="16"/>
-          <w:highlight w:val="black"/>
-        </w:rPr>
-        <w:t>Chapter 9 – Wind: Small Scale and Local Systems</w:t>
-      </w:r>
-    </w:p>
-    <w:p>
-      <w:pPr>
-        <w:jc w:val="center"/>
-        <w:rPr>
-          <w:rFonts w:asciiTheme="majorHAnsi" w:hAnsiTheme="majorHAnsi" w:cs="Segoe UI 8"/>
-          <w:color w:val="FFFFFF" w:themeColor="background1"/>
-          <w:sz w:val="16"/>
-          <w:szCs w:val="16"/>
-        </w:rPr>
-      </w:pPr>
-    </w:p>
-    <w:p>
-      <w:pPr>
-        <w:rPr>
-          <w:rFonts w:asciiTheme="majorHAnsi" w:hAnsiTheme="majorHAnsi" w:cs="Segoe UI 8"/>
-          <w:sz w:val="16"/>
-          <w:szCs w:val="16"/>
-        </w:rPr>
-      </w:pPr>
-      <w:proofErr w:type="spellStart"/>
-      <w:proofErr w:type="gramStart"/>
-      <w:r>
-        <w:rPr>
-          <w:rFonts w:asciiTheme="majorHAnsi" w:hAnsiTheme="majorHAnsi" w:cs="Segoe UI 8"/>
-          <w:b/>
-          <w:sz w:val="16"/>
-          <w:szCs w:val="16"/>
-        </w:rPr>
-        <w:t>Microscale</w:t>
-      </w:r>
-      <w:proofErr w:type="spellEnd"/>
-      <w:r>
-        <w:rPr>
-          <w:rFonts w:asciiTheme="majorHAnsi" w:hAnsiTheme="majorHAnsi" w:cs="Segoe UI 8"/>
-          <w:sz w:val="16"/>
-          <w:szCs w:val="16"/>
-        </w:rPr>
-        <w:t xml:space="preserve"> - Smallest scale of motion.</w:t>
-      </w:r>
-      <w:proofErr w:type="gramEnd"/>
-      <w:r>
-        <w:rPr>
-          <w:rFonts w:asciiTheme="majorHAnsi" w:hAnsiTheme="majorHAnsi" w:cs="Segoe UI 8"/>
-          <w:sz w:val="16"/>
-          <w:szCs w:val="16"/>
-        </w:rPr>
-        <w:t xml:space="preserve"> Eddies</w:t>
-      </w:r>
-      <w:r>
-        <w:rPr>
-          <w:rFonts w:asciiTheme="majorHAnsi" w:hAnsiTheme="majorHAnsi" w:cs="Segoe UI 8"/>
-          <w:sz w:val="16"/>
-          <w:szCs w:val="16"/>
-        </w:rPr>
-        <w:t xml:space="preserve"> - rotors</w:t>
-      </w:r>
-    </w:p>
-    <w:p>
-      <w:pPr>
-        <w:rPr>
-          <w:rFonts w:ascii="Segoe UI 8" w:hAnsi="Segoe UI 8" w:cs="Segoe UI 8"/>
-          <w:sz w:val="16"/>
-          <w:szCs w:val="16"/>
-        </w:rPr>
-      </w:pPr>
-      <w:proofErr w:type="spellStart"/>
-      <w:r>
-        <w:rPr>
-          <w:rFonts w:ascii="Segoe UI 8" w:hAnsi="Segoe UI 8" w:cs="Segoe UI 8"/>
-          <w:b/>
-          <w:sz w:val="16"/>
-          <w:szCs w:val="16"/>
-        </w:rPr>
-        <w:t>Mesoscale</w:t>
-      </w:r>
-      <w:proofErr w:type="spellEnd"/>
-      <w:r>
-        <w:rPr>
-          <w:rFonts w:ascii="Segoe UI 8" w:hAnsi="Segoe UI 8" w:cs="Segoe UI 8"/>
-          <w:sz w:val="16"/>
-          <w:szCs w:val="16"/>
-        </w:rPr>
-        <w:t xml:space="preserve"> - Circulation of a city scale, middle scale (Few km - 100km)</w:t>
+          <w:sz w:val="16"/>
+          <w:szCs w:val="16"/>
+        </w:rPr>
+        <w:t xml:space="preserve"> - Circulation of a city scale, middle scale</w:t>
+      </w:r>
+      <w:r>
+        <w:rPr>
+          <w:rFonts w:ascii="Segoe UI 8" w:hAnsi="Segoe UI 8" w:cs="Segoe UI 8"/>
+          <w:sz w:val="16"/>
+          <w:szCs w:val="16"/>
+        </w:rPr>
+        <w:t xml:space="preserve"> (Few km - 100km)</w:t>
       </w:r>
     </w:p>
     <w:p>

</xml_diff>